<commit_message>
update for recruiting designers
</commit_message>
<xml_diff>
--- a/static/files/디프만_디자이너_본인이름.docx
+++ b/static/files/디프만_디자이너_본인이름.docx
@@ -31,6 +31,7 @@
                 <w:sz w:val="18"/>
               </w:rPr>
             </w:pPr>
+            <w:proofErr w:type="gramStart"/>
             <w:r>
               <w:rPr>
                 <w:rFonts w:ascii="나눔명조" w:eastAsia="나눔명조" w:hAnsi="나눔명조" w:hint="eastAsia"/>
@@ -57,6 +58,7 @@
               </w:rPr>
               <w:t>:</w:t>
             </w:r>
+            <w:proofErr w:type="gramEnd"/>
           </w:p>
         </w:tc>
         <w:tc>
@@ -188,6 +190,8 @@
               </w:rPr>
               <w:t>홍길동</w:t>
             </w:r>
+            <w:bookmarkStart w:id="0" w:name="_GoBack"/>
+            <w:bookmarkEnd w:id="0"/>
           </w:p>
         </w:tc>
         <w:tc>
@@ -377,12 +381,14 @@
             <w:pPr>
               <w:pStyle w:val="af5"/>
             </w:pPr>
+            <w:proofErr w:type="spellStart"/>
             <w:r>
               <w:rPr>
                 <w:rFonts w:hint="eastAsia"/>
               </w:rPr>
               <w:t>인적사항</w:t>
             </w:r>
+            <w:proofErr w:type="spellEnd"/>
           </w:p>
         </w:tc>
         <w:tc>
@@ -1593,7 +1599,152 @@
                 <w:sz w:val="18"/>
                 <w:szCs w:val="18"/>
               </w:rPr>
-              <w:t>O학년 재(휴)학 중</w:t>
+              <w:t>O학년 재(</w:t>
+            </w:r>
+            <w:proofErr w:type="spellStart"/>
+            <w:r>
+              <w:rPr>
+                <w:rFonts w:ascii="나눔고딕" w:eastAsia="나눔고딕" w:hAnsi="나눔고딕" w:hint="eastAsia"/>
+                <w:b/>
+                <w:sz w:val="18"/>
+                <w:szCs w:val="18"/>
+              </w:rPr>
+              <w:t>휴</w:t>
+            </w:r>
+            <w:proofErr w:type="spellEnd"/>
+            <w:r>
+              <w:rPr>
+                <w:rFonts w:ascii="나눔고딕" w:eastAsia="나눔고딕" w:hAnsi="나눔고딕" w:hint="eastAsia"/>
+                <w:b/>
+                <w:sz w:val="18"/>
+                <w:szCs w:val="18"/>
+              </w:rPr>
+              <w:t>)학 중</w:t>
+            </w:r>
+          </w:p>
+        </w:tc>
+        <w:tc>
+          <w:tcPr>
+            <w:tcW w:w="1275" w:type="dxa"/>
+            <w:tcBorders>
+              <w:top w:val="single" w:sz="8" w:space="0" w:color="FFFFFF" w:themeColor="background1"/>
+              <w:left w:val="single" w:sz="8" w:space="0" w:color="FFFFFF" w:themeColor="background1"/>
+              <w:bottom w:val="single" w:sz="8" w:space="0" w:color="FFFFFF" w:themeColor="background1"/>
+              <w:right w:val="single" w:sz="8" w:space="0" w:color="FFFFFF" w:themeColor="background1"/>
+            </w:tcBorders>
+            <w:vAlign w:val="bottom"/>
+          </w:tcPr>
+          <w:p>
+            <w:pPr>
+              <w:rPr>
+                <w:rFonts w:ascii="나눔고딕" w:eastAsia="나눔고딕" w:hAnsi="나눔고딕"/>
+                <w:b/>
+                <w:sz w:val="18"/>
+                <w:szCs w:val="18"/>
+              </w:rPr>
+            </w:pPr>
+          </w:p>
+        </w:tc>
+      </w:tr>
+      <w:tr>
+        <w:trPr>
+          <w:trHeight w:val="60"/>
+        </w:trPr>
+        <w:tc>
+          <w:tcPr>
+            <w:tcW w:w="2339" w:type="dxa"/>
+            <w:tcBorders>
+              <w:top w:val="single" w:sz="8" w:space="0" w:color="FFFFFF" w:themeColor="background1"/>
+              <w:left w:val="single" w:sz="8" w:space="0" w:color="FFFFFF" w:themeColor="background1"/>
+              <w:bottom w:val="single" w:sz="8" w:space="0" w:color="FFFFFF" w:themeColor="background1"/>
+              <w:right w:val="single" w:sz="8" w:space="0" w:color="FFFFFF" w:themeColor="background1"/>
+            </w:tcBorders>
+            <w:vAlign w:val="center"/>
+          </w:tcPr>
+          <w:p>
+            <w:pPr>
+              <w:ind w:leftChars="-50" w:left="-100"/>
+              <w:rPr>
+                <w:rFonts w:ascii="나눔고딕 ExtraBold" w:eastAsia="나눔고딕 ExtraBold" w:hAnsi="나눔고딕 ExtraBold"/>
+                <w:sz w:val="18"/>
+                <w:szCs w:val="18"/>
+              </w:rPr>
+            </w:pPr>
+          </w:p>
+        </w:tc>
+        <w:tc>
+          <w:tcPr>
+            <w:tcW w:w="222" w:type="dxa"/>
+            <w:tcBorders>
+              <w:top w:val="single" w:sz="8" w:space="0" w:color="FFFFFF" w:themeColor="background1"/>
+              <w:left w:val="single" w:sz="8" w:space="0" w:color="FFFFFF" w:themeColor="background1"/>
+              <w:bottom w:val="single" w:sz="8" w:space="0" w:color="FFFFFF" w:themeColor="background1"/>
+              <w:right w:val="single" w:sz="8" w:space="0" w:color="FFFFFF" w:themeColor="background1"/>
+            </w:tcBorders>
+            <w:vAlign w:val="center"/>
+          </w:tcPr>
+          <w:p>
+            <w:pPr>
+              <w:rPr>
+                <w:rFonts w:ascii="나눔고딕" w:eastAsia="나눔고딕" w:hAnsi="나눔고딕"/>
+                <w:sz w:val="18"/>
+                <w:szCs w:val="18"/>
+              </w:rPr>
+            </w:pPr>
+          </w:p>
+        </w:tc>
+        <w:tc>
+          <w:tcPr>
+            <w:tcW w:w="1550" w:type="dxa"/>
+            <w:tcBorders>
+              <w:top w:val="single" w:sz="8" w:space="0" w:color="FFFFFF" w:themeColor="background1"/>
+              <w:left w:val="single" w:sz="8" w:space="0" w:color="FFFFFF" w:themeColor="background1"/>
+              <w:bottom w:val="single" w:sz="8" w:space="0" w:color="FFFFFF" w:themeColor="background1"/>
+              <w:right w:val="single" w:sz="8" w:space="0" w:color="FFFFFF" w:themeColor="background1"/>
+            </w:tcBorders>
+            <w:vAlign w:val="bottom"/>
+          </w:tcPr>
+          <w:p>
+            <w:pPr>
+              <w:pStyle w:val="afa"/>
+            </w:pPr>
+            <w:r>
+              <w:rPr>
+                <w:rFonts w:hint="eastAsia"/>
+              </w:rPr>
+              <w:t xml:space="preserve">지원경로 </w:t>
+            </w:r>
+          </w:p>
+        </w:tc>
+        <w:tc>
+          <w:tcPr>
+            <w:tcW w:w="4820" w:type="dxa"/>
+            <w:tcBorders>
+              <w:top w:val="single" w:sz="8" w:space="0" w:color="FFFFFF" w:themeColor="background1"/>
+              <w:left w:val="single" w:sz="8" w:space="0" w:color="FFFFFF" w:themeColor="background1"/>
+              <w:bottom w:val="single" w:sz="8" w:space="0" w:color="FFFFFF" w:themeColor="background1"/>
+              <w:right w:val="single" w:sz="8" w:space="0" w:color="FFFFFF" w:themeColor="background1"/>
+            </w:tcBorders>
+            <w:vAlign w:val="bottom"/>
+          </w:tcPr>
+          <w:p>
+            <w:pPr>
+              <w:ind w:leftChars="-50" w:left="-100"/>
+              <w:rPr>
+                <w:rFonts w:ascii="나눔고딕" w:eastAsia="나눔고딕" w:hAnsi="나눔고딕"/>
+                <w:b/>
+                <w:sz w:val="18"/>
+                <w:szCs w:val="18"/>
+              </w:rPr>
+            </w:pPr>
+            <w:r>
+              <w:rPr>
+                <w:rFonts w:ascii="나눔고딕" w:eastAsia="나눔고딕" w:hAnsi="나눔고딕" w:hint="eastAsia"/>
+                <w:b/>
+                <w:sz w:val="18"/>
+                <w:szCs w:val="18"/>
+              </w:rPr>
+              <w:t>(지원하신 경로를 적어주세요)</w:t>
             </w:r>
           </w:p>
         </w:tc>
@@ -2179,7 +2330,13 @@
               <w:rPr>
                 <w:rFonts w:hint="eastAsia"/>
               </w:rPr>
-              <w:t>가능한 디자인 툴 및 실력</w:t>
+              <w:t xml:space="preserve">가능한 </w:t>
+            </w:r>
+            <w:r>
+              <w:rPr>
+                <w:rFonts w:hint="eastAsia"/>
+              </w:rPr>
+              <w:t>디자인 툴 및 실력</w:t>
             </w:r>
           </w:p>
         </w:tc>
@@ -2220,12 +2377,39 @@
               <w:ind w:leftChars="0" w:left="0"/>
             </w:pPr>
             <w:r>
-              <w:t>ex</w:t>
-            </w:r>
-            <w:bookmarkStart w:id="0" w:name="_GoBack"/>
-            <w:bookmarkEnd w:id="0"/>
-            <w:r>
-              <w:t xml:space="preserve"> 포토샵, 일러스트, 인디자인, 애프터이펙트, 프리미어, 플래시</w:t>
+              <w:t xml:space="preserve">ex </w:t>
+            </w:r>
+            <w:proofErr w:type="spellStart"/>
+            <w:r>
+              <w:t>포토샵</w:t>
+            </w:r>
+            <w:proofErr w:type="spellEnd"/>
+            <w:r>
+              <w:t xml:space="preserve">, 일러스트, </w:t>
+            </w:r>
+            <w:proofErr w:type="spellStart"/>
+            <w:r>
+              <w:t>인디자인</w:t>
+            </w:r>
+            <w:proofErr w:type="spellEnd"/>
+            <w:r>
+              <w:t xml:space="preserve">, </w:t>
+            </w:r>
+            <w:proofErr w:type="spellStart"/>
+            <w:r>
+              <w:t>애프터이펙트</w:t>
+            </w:r>
+            <w:proofErr w:type="spellEnd"/>
+            <w:r>
+              <w:t xml:space="preserve">, </w:t>
+            </w:r>
+            <w:proofErr w:type="spellStart"/>
+            <w:r>
+              <w:t>프리미어</w:t>
+            </w:r>
+            <w:proofErr w:type="spellEnd"/>
+            <w:r>
+              <w:t>, 플래시</w:t>
             </w:r>
           </w:p>
         </w:tc>
@@ -2331,21 +2515,21 @@
           <w:rFonts w:ascii="나눔명조" w:eastAsia="나눔명조" w:hAnsi="나눔명조"/>
           <w:sz w:val="18"/>
         </w:rPr>
-        <w:t>3</w:t>
+        <w:t>5</w:t>
       </w:r>
       <w:r>
         <w:rPr>
           <w:rFonts w:ascii="나눔명조" w:eastAsia="나눔명조" w:hAnsi="나눔명조" w:hint="eastAsia"/>
           <w:sz w:val="18"/>
         </w:rPr>
-        <w:t>월 2</w:t>
+        <w:t xml:space="preserve">월 </w:t>
       </w:r>
       <w:r>
         <w:rPr>
           <w:rFonts w:ascii="나눔명조" w:eastAsia="나눔명조" w:hAnsi="나눔명조"/>
           <w:sz w:val="18"/>
         </w:rPr>
-        <w:t>9</w:t>
+        <w:t>13</w:t>
       </w:r>
       <w:r>
         <w:rPr>
@@ -2358,10 +2542,18 @@
         <w:r>
           <w:rPr>
             <w:rStyle w:val="af8"/>
+            <w:rFonts w:ascii="나눔명조" w:eastAsia="나눔명조" w:hAnsi="나눔명조"/>
+            <w:sz w:val="18"/>
+          </w:rPr>
+          <w:t>deproapply</w:t>
+        </w:r>
+        <w:r>
+          <w:rPr>
+            <w:rStyle w:val="af8"/>
             <w:rFonts w:ascii="나눔명조" w:eastAsia="나눔명조" w:hAnsi="나눔명조" w:hint="eastAsia"/>
             <w:sz w:val="18"/>
           </w:rPr>
-          <w:t>elvmaks@gmail.com</w:t>
+          <w:t>@gmail.com</w:t>
         </w:r>
       </w:hyperlink>
       <w:r>
@@ -2429,12 +2621,21 @@
           <w:sz w:val="18"/>
         </w:rPr>
       </w:pPr>
+      <w:proofErr w:type="spellStart"/>
       <w:r>
         <w:rPr>
           <w:rFonts w:ascii="나눔명조" w:eastAsia="나눔명조" w:hAnsi="나눔명조" w:hint="eastAsia"/>
           <w:sz w:val="18"/>
         </w:rPr>
-        <w:t>인적사항 역시 자유롭게 추가하셔도 상관없습니다.</w:t>
+        <w:t>인적사항</w:t>
+      </w:r>
+      <w:proofErr w:type="spellEnd"/>
+      <w:r>
+        <w:rPr>
+          <w:rFonts w:ascii="나눔명조" w:eastAsia="나눔명조" w:hAnsi="나눔명조" w:hint="eastAsia"/>
+          <w:sz w:val="18"/>
+        </w:rPr>
+        <w:t xml:space="preserve"> 역시 자유롭게 추가하셔도 상관없습니다.</w:t>
       </w:r>
     </w:p>
     <w:p>
@@ -2476,7 +2677,32 @@
           <w:rFonts w:ascii="나눔명조" w:eastAsia="나눔명조" w:hAnsi="나눔명조" w:hint="eastAsia"/>
           <w:sz w:val="18"/>
         </w:rPr>
-        <w:t>지원 마감 후 면접대상자에게 개별로 연락드리겠습니다.</w:t>
+        <w:t xml:space="preserve">지원 마감 후 </w:t>
+      </w:r>
+      <w:proofErr w:type="gramStart"/>
+      <w:r>
+        <w:rPr>
+          <w:rFonts w:ascii="나눔명조" w:eastAsia="나눔명조" w:hAnsi="나눔명조" w:hint="eastAsia"/>
+          <w:sz w:val="18"/>
+        </w:rPr>
+        <w:t xml:space="preserve">면접대상자에게 개별로 </w:t>
+      </w:r>
+      <w:proofErr w:type="spellStart"/>
+      <w:r>
+        <w:rPr>
+          <w:rFonts w:ascii="나눔명조" w:eastAsia="나눔명조" w:hAnsi="나눔명조" w:hint="eastAsia"/>
+          <w:sz w:val="18"/>
+        </w:rPr>
+        <w:t>연락드리겠습니다</w:t>
+      </w:r>
+      <w:proofErr w:type="spellEnd"/>
+      <w:proofErr w:type="gramEnd"/>
+      <w:r>
+        <w:rPr>
+          <w:rFonts w:ascii="나눔명조" w:eastAsia="나눔명조" w:hAnsi="나눔명조" w:hint="eastAsia"/>
+          <w:sz w:val="18"/>
+        </w:rPr>
+        <w:t>.</w:t>
       </w:r>
     </w:p>
     <w:p>
@@ -2605,7 +2831,7 @@
                 <w:rFonts w:ascii="나눔명조" w:eastAsia="나눔명조" w:hAnsi="나눔명조"/>
                 <w:sz w:val="18"/>
               </w:rPr>
-              <w:t>4</w:t>
+              <w:t>5</w:t>
             </w:r>
             <w:r>
               <w:rPr>
@@ -2619,14 +2845,28 @@
                 <w:rFonts w:ascii="나눔명조" w:eastAsia="나눔명조" w:hAnsi="나눔명조"/>
                 <w:sz w:val="18"/>
               </w:rPr>
-              <w:t>1</w:t>
+              <w:t>15</w:t>
             </w:r>
             <w:r>
               <w:rPr>
                 <w:rFonts w:ascii="나눔명조" w:eastAsia="나눔명조" w:hAnsi="나눔명조" w:hint="eastAsia"/>
                 <w:sz w:val="18"/>
               </w:rPr>
-              <w:t>일 금요일</w:t>
+              <w:t xml:space="preserve">일 </w:t>
+            </w:r>
+            <w:r>
+              <w:rPr>
+                <w:rFonts w:ascii="나눔명조" w:eastAsia="나눔명조" w:hAnsi="나눔명조" w:hint="eastAsia"/>
+                <w:sz w:val="18"/>
+              </w:rPr>
+              <w:t>일</w:t>
+            </w:r>
+            <w:r>
+              <w:rPr>
+                <w:rFonts w:ascii="나눔명조" w:eastAsia="나눔명조" w:hAnsi="나눔명조" w:hint="eastAsia"/>
+                <w:sz w:val="18"/>
+              </w:rPr>
+              <w:t>요일</w:t>
             </w:r>
           </w:p>
         </w:tc>
@@ -2680,7 +2920,7 @@
                 <w:rFonts w:ascii="나눔명조" w:eastAsia="나눔명조" w:hAnsi="나눔명조"/>
                 <w:sz w:val="18"/>
               </w:rPr>
-              <w:t>4</w:t>
+              <w:t>2</w:t>
             </w:r>
             <w:r>
               <w:rPr>
@@ -2708,7 +2948,7 @@
                 <w:rFonts w:ascii="나눔명조" w:eastAsia="나눔명조" w:hAnsi="나눔명조"/>
                 <w:sz w:val="18"/>
               </w:rPr>
-              <w:t>5</w:t>
+              <w:t>3</w:t>
             </w:r>
             <w:r>
               <w:rPr>
@@ -2783,7 +3023,7 @@
                 <w:rFonts w:ascii="나눔명조" w:eastAsia="나눔명조" w:hAnsi="나눔명조"/>
                 <w:sz w:val="18"/>
               </w:rPr>
-              <w:t>5</w:t>
+              <w:t>3</w:t>
             </w:r>
             <w:r>
               <w:rPr>
@@ -2811,7 +3051,7 @@
                 <w:rFonts w:ascii="나눔명조" w:eastAsia="나눔명조" w:hAnsi="나눔명조"/>
                 <w:sz w:val="18"/>
               </w:rPr>
-              <w:t>6</w:t>
+              <w:t>4</w:t>
             </w:r>
             <w:r>
               <w:rPr>
@@ -2886,7 +3126,7 @@
                 <w:rFonts w:ascii="나눔명조" w:eastAsia="나눔명조" w:hAnsi="나눔명조"/>
                 <w:sz w:val="18"/>
               </w:rPr>
-              <w:t>6</w:t>
+              <w:t>4</w:t>
             </w:r>
             <w:r>
               <w:rPr>
@@ -2914,7 +3154,7 @@
                 <w:rFonts w:ascii="나눔명조" w:eastAsia="나눔명조" w:hAnsi="나눔명조"/>
                 <w:sz w:val="18"/>
               </w:rPr>
-              <w:t>7</w:t>
+              <w:t>5</w:t>
             </w:r>
             <w:r>
               <w:rPr>
@@ -2989,7 +3229,7 @@
                 <w:rFonts w:ascii="나눔명조" w:eastAsia="나눔명조" w:hAnsi="나눔명조"/>
                 <w:sz w:val="18"/>
               </w:rPr>
-              <w:t>7</w:t>
+              <w:t>5</w:t>
             </w:r>
             <w:r>
               <w:rPr>
@@ -3017,7 +3257,7 @@
                 <w:rFonts w:ascii="나눔명조" w:eastAsia="나눔명조" w:hAnsi="나눔명조"/>
                 <w:sz w:val="18"/>
               </w:rPr>
-              <w:t>8</w:t>
+              <w:t>6</w:t>
             </w:r>
             <w:r>
               <w:rPr>
@@ -3125,17 +3365,24 @@
             </w:pPr>
             <w:r>
               <w:rPr>
+                <w:rFonts w:ascii="나눔명조" w:eastAsia="나눔명조" w:hAnsi="나눔명조"/>
+                <w:sz w:val="18"/>
+              </w:rPr>
+              <w:t>5</w:t>
+            </w:r>
+            <w:r>
+              <w:rPr>
                 <w:rFonts w:ascii="나눔명조" w:eastAsia="나눔명조" w:hAnsi="나눔명조" w:hint="eastAsia"/>
                 <w:sz w:val="18"/>
               </w:rPr>
-              <w:t xml:space="preserve">4월 </w:t>
+              <w:t xml:space="preserve">월 </w:t>
             </w:r>
             <w:r>
               <w:rPr>
                 <w:rFonts w:ascii="나눔명조" w:eastAsia="나눔명조" w:hAnsi="나눔명조"/>
                 <w:sz w:val="18"/>
               </w:rPr>
-              <w:t>2</w:t>
+              <w:t>21</w:t>
             </w:r>
             <w:r>
               <w:rPr>
@@ -3196,7 +3443,14 @@
                 <w:rFonts w:ascii="나눔명조" w:eastAsia="나눔명조" w:hAnsi="나눔명조"/>
                 <w:sz w:val="18"/>
               </w:rPr>
-              <w:t xml:space="preserve"> 4</w:t>
+              <w:t xml:space="preserve"> </w:t>
+            </w:r>
+            <w:r>
+              <w:rPr>
+                <w:rFonts w:ascii="나눔명조" w:eastAsia="나눔명조" w:hAnsi="나눔명조"/>
+                <w:sz w:val="18"/>
+              </w:rPr>
+              <w:t>3</w:t>
             </w:r>
             <w:r>
               <w:rPr>
@@ -3390,12 +3644,21 @@
         </w:rPr>
         <w:t>“</w:t>
       </w:r>
+      <w:proofErr w:type="spellStart"/>
       <w:r>
         <w:rPr>
           <w:rFonts w:ascii="나눔명조" w:eastAsia="나눔명조" w:hAnsi="나눔명조" w:hint="eastAsia"/>
           <w:sz w:val="18"/>
         </w:rPr>
-        <w:t>디프만_</w:t>
+        <w:t>디프만</w:t>
+      </w:r>
+      <w:proofErr w:type="spellEnd"/>
+      <w:r>
+        <w:rPr>
+          <w:rFonts w:ascii="나눔명조" w:eastAsia="나눔명조" w:hAnsi="나눔명조" w:hint="eastAsia"/>
+          <w:sz w:val="18"/>
+        </w:rPr>
+        <w:t>_</w:t>
       </w:r>
       <w:r>
         <w:rPr>
@@ -3438,12 +3701,21 @@
           <w:sz w:val="18"/>
         </w:rPr>
       </w:pPr>
+      <w:proofErr w:type="spellStart"/>
       <w:r>
         <w:rPr>
           <w:rFonts w:ascii="나눔명조" w:eastAsia="나눔명조" w:hAnsi="나눔명조" w:hint="eastAsia"/>
           <w:sz w:val="18"/>
         </w:rPr>
-        <w:t>디프만에 지원해 주셔서 감사합니다.</w:t>
+        <w:t>디프만에</w:t>
+      </w:r>
+      <w:proofErr w:type="spellEnd"/>
+      <w:r>
+        <w:rPr>
+          <w:rFonts w:ascii="나눔명조" w:eastAsia="나눔명조" w:hAnsi="나눔명조" w:hint="eastAsia"/>
+          <w:sz w:val="18"/>
+        </w:rPr>
+        <w:t xml:space="preserve"> 지원해 주셔서 감사합니다.</w:t>
       </w:r>
     </w:p>
     <w:p>
@@ -3487,208 +3759,193 @@
       </w:r>
     </w:p>
     <w:p>
+      <w:pPr>
+        <w:rPr>
+          <w:rFonts w:ascii="나눔명조" w:eastAsia="나눔명조" w:hAnsi="나눔명조" w:cs="나눔명조"/>
+        </w:rPr>
+      </w:pPr>
       <w:r>
         <w:rPr>
-          <w:rFonts w:hint="eastAsia"/>
+          <w:rFonts w:ascii="나눔명조" w:eastAsia="나눔명조" w:hAnsi="나눔명조" w:cs="나눔명조" w:hint="eastAsia"/>
         </w:rPr>
         <w:lastRenderedPageBreak/>
         <w:t>Q</w:t>
       </w:r>
       <w:r>
+        <w:rPr>
+          <w:rFonts w:ascii="나눔명조" w:eastAsia="나눔명조" w:hAnsi="나눔명조" w:cs="나눔명조"/>
+        </w:rPr>
         <w:t>&amp;</w:t>
       </w:r>
       <w:r>
         <w:rPr>
-          <w:rFonts w:hint="eastAsia"/>
+          <w:rFonts w:ascii="나눔명조" w:eastAsia="나눔명조" w:hAnsi="나눔명조" w:cs="나눔명조" w:hint="eastAsia"/>
         </w:rPr>
         <w:t>A</w:t>
+      </w:r>
+    </w:p>
+    <w:p>
+      <w:pPr>
+        <w:rPr>
+          <w:rFonts w:ascii="나눔명조" w:eastAsia="나눔명조" w:hAnsi="나눔명조" w:cs="나눔명조"/>
+        </w:rPr>
+      </w:pPr>
+      <w:proofErr w:type="gramStart"/>
+      <w:r>
+        <w:rPr>
+          <w:rFonts w:ascii="나눔명조" w:eastAsia="나눔명조" w:hAnsi="나눔명조" w:cs="나눔명조"/>
+        </w:rPr>
+        <w:t>Q :</w:t>
+      </w:r>
+      <w:proofErr w:type="gramEnd"/>
+      <w:r>
+        <w:rPr>
+          <w:rFonts w:ascii="나눔명조" w:eastAsia="나눔명조" w:hAnsi="나눔명조" w:cs="나눔명조"/>
+        </w:rPr>
+        <w:t xml:space="preserve"> </w:t>
+      </w:r>
+      <w:proofErr w:type="spellStart"/>
+      <w:r>
+        <w:rPr>
+          <w:rFonts w:ascii="나눔명조" w:eastAsia="나눔명조" w:hAnsi="나눔명조" w:cs="나눔명조"/>
+        </w:rPr>
+        <w:t>디프만은</w:t>
+      </w:r>
+      <w:proofErr w:type="spellEnd"/>
+      <w:r>
+        <w:rPr>
+          <w:rFonts w:ascii="나눔명조" w:eastAsia="나눔명조" w:hAnsi="나눔명조" w:cs="나눔명조"/>
+        </w:rPr>
+        <w:t xml:space="preserve"> 어떤 동아리인가요?</w:t>
+      </w:r>
+    </w:p>
+    <w:p>
+      <w:pPr>
+        <w:rPr>
+          <w:rFonts w:ascii="나눔명조" w:eastAsia="나눔명조" w:hAnsi="나눔명조" w:cs="나눔명조"/>
+        </w:rPr>
+      </w:pPr>
+      <w:proofErr w:type="gramStart"/>
+      <w:r>
+        <w:rPr>
+          <w:rFonts w:ascii="나눔명조" w:eastAsia="나눔명조" w:hAnsi="나눔명조" w:cs="나눔명조"/>
+        </w:rPr>
+        <w:t>A :</w:t>
+      </w:r>
+      <w:proofErr w:type="gramEnd"/>
+      <w:r>
+        <w:rPr>
+          <w:rFonts w:ascii="나눔명조" w:eastAsia="나눔명조" w:hAnsi="나눔명조" w:cs="나눔명조"/>
+        </w:rPr>
+        <w:t xml:space="preserve"> 서로에게 시너지 효과가 가득한 프로그래머들과 디자이너들에게 네트워킹을 형성하는 것이 설립 취지이며, 그 속에서 생산적인 모임을 지향합니다. 프로그래밍 세미나 및 디자인 세미나가 진행되고, 관련하여 프로젝트를 진행합니다. </w:t>
+      </w:r>
+      <w:r>
+        <w:rPr>
+          <w:rFonts w:ascii="나눔명조" w:eastAsia="나눔명조" w:hAnsi="나눔명조" w:cs="나눔명조" w:hint="eastAsia"/>
+        </w:rPr>
+        <w:t>매</w:t>
+      </w:r>
+      <w:r>
+        <w:rPr>
+          <w:rFonts w:ascii="나눔명조" w:eastAsia="나눔명조" w:hAnsi="나눔명조" w:cs="나눔명조"/>
+        </w:rPr>
+        <w:t>주 토요일에 서울 지역에서 정기 세션을 진행하고 있습니다.</w:t>
+      </w:r>
+    </w:p>
+    <w:p>
+      <w:pPr>
+        <w:rPr>
+          <w:rFonts w:ascii="나눔명조" w:eastAsia="나눔명조" w:hAnsi="나눔명조" w:cs="나눔명조"/>
+        </w:rPr>
+      </w:pPr>
+    </w:p>
+    <w:p>
+      <w:pPr>
+        <w:rPr>
+          <w:rFonts w:ascii="나눔명조" w:eastAsia="나눔명조" w:hAnsi="나눔명조" w:cs="나눔명조"/>
+        </w:rPr>
+      </w:pPr>
+      <w:proofErr w:type="gramStart"/>
+      <w:r>
+        <w:rPr>
+          <w:rFonts w:ascii="나눔명조" w:eastAsia="나눔명조" w:hAnsi="나눔명조" w:cs="나눔명조"/>
+        </w:rPr>
+        <w:t>Q :</w:t>
+      </w:r>
+      <w:proofErr w:type="gramEnd"/>
+      <w:r>
+        <w:rPr>
+          <w:rFonts w:ascii="나눔명조" w:eastAsia="나눔명조" w:hAnsi="나눔명조" w:cs="나눔명조"/>
+        </w:rPr>
+        <w:t xml:space="preserve"> 세미나는 어떻게 진행되나요?</w:t>
+      </w:r>
+    </w:p>
+    <w:p>
+      <w:pPr>
+        <w:rPr>
+          <w:rFonts w:ascii="나눔명조" w:eastAsia="나눔명조" w:hAnsi="나눔명조" w:cs="나눔명조"/>
+        </w:rPr>
+      </w:pPr>
+      <w:proofErr w:type="gramStart"/>
+      <w:r>
+        <w:rPr>
+          <w:rFonts w:ascii="나눔명조" w:eastAsia="나눔명조" w:hAnsi="나눔명조" w:cs="나눔명조"/>
+        </w:rPr>
+        <w:t>A :</w:t>
+      </w:r>
+      <w:proofErr w:type="gramEnd"/>
+      <w:r>
+        <w:rPr>
+          <w:rFonts w:ascii="나눔명조" w:eastAsia="나눔명조" w:hAnsi="나눔명조" w:cs="나눔명조"/>
+        </w:rPr>
+        <w:t xml:space="preserve"> 세미나는 동아리 내부에서 상호적으로 진행됩니다. 세미나 주제는 개발과 디자인에 관한 자유 주제입니다. 예를 들어, 자바에 관한 세미나가 진행된다면 그 부분에 능한 회원이 해당 주제에 대한 세미나를 진행합니다. 수요 조사 및 선발 과정에서 동아리 회원 분들의 성향과 수요를 파악 한 이후 진행되고 있습니다</w:t>
+      </w:r>
+      <w:r>
+        <w:rPr>
+          <w:rFonts w:ascii="나눔명조" w:eastAsia="나눔명조" w:hAnsi="나눔명조" w:cs="나눔명조"/>
+        </w:rPr>
+        <w:t>.</w:t>
+      </w:r>
+    </w:p>
+    <w:p>
+      <w:pPr>
+        <w:rPr>
+          <w:rFonts w:ascii="나눔명조" w:eastAsia="나눔명조" w:hAnsi="나눔명조" w:cs="나눔명조"/>
+        </w:rPr>
+      </w:pPr>
+      <w:r>
+        <w:rPr>
+          <w:rFonts w:ascii="나눔명조" w:eastAsia="나눔명조" w:hAnsi="나눔명조" w:cs="나눔명조" w:hint="eastAsia"/>
+        </w:rPr>
+        <w:t>또한</w:t>
+      </w:r>
+      <w:r>
+        <w:rPr>
+          <w:rFonts w:ascii="나눔명조" w:eastAsia="나눔명조" w:hAnsi="나눔명조" w:cs="나눔명조"/>
+        </w:rPr>
+        <w:t xml:space="preserve"> 별도의 </w:t>
+      </w:r>
+      <w:proofErr w:type="spellStart"/>
+      <w:r>
+        <w:rPr>
+          <w:rFonts w:ascii="나눔명조" w:eastAsia="나눔명조" w:hAnsi="나눔명조" w:cs="나눔명조"/>
+        </w:rPr>
+        <w:t>스터디와</w:t>
+      </w:r>
+      <w:proofErr w:type="spellEnd"/>
+      <w:r>
+        <w:rPr>
+          <w:rFonts w:ascii="나눔명조" w:eastAsia="나눔명조" w:hAnsi="나눔명조" w:cs="나눔명조"/>
+        </w:rPr>
+        <w:t xml:space="preserve"> 프로젝트를 기획하여 동아리 구성원 간에 지식 나눔도 이루어 집니다. 이러한 과정을 통해 동아리 구성원들은 네트워크 형성은 물론, 관련 분야에 대한 폭 넓은 경험을 할 수 있습니다.</w:t>
       </w:r>
     </w:p>
     <w:p/>
     <w:p>
-      <w:r>
-        <w:rPr>
-          <w:rFonts w:ascii="나눔명조" w:eastAsia="나눔명조" w:hAnsi="나눔명조" w:cs="나눔명조"/>
-        </w:rPr>
-        <w:t>Q: 디프만은 앱 개발 및 학술적인 목표의 동아리인가요? 아니면 디자이너와 프로그래머를 연결하는 취지의 동아리인가요? 혹은 둘 다 인가요</w:t>
-      </w:r>
-      <w:r>
-        <w:rPr>
-          <w:rFonts w:ascii="나눔명조" w:eastAsia="나눔명조" w:hAnsi="나눔명조" w:cs="나눔명조"/>
-        </w:rPr>
-        <w:t>?</w:t>
-      </w:r>
+      <w:pPr>
+        <w:ind w:leftChars="100" w:left="200"/>
+      </w:pPr>
     </w:p>
-    <w:p>
-      <w:pPr>
-        <w:rPr>
-          <w:rFonts w:ascii="나눔명조" w:eastAsia="나눔명조" w:hAnsi="나눔명조" w:cs="나눔명조"/>
-        </w:rPr>
-      </w:pPr>
-      <w:r>
-        <w:rPr>
-          <w:rFonts w:ascii="나눔명조" w:eastAsia="나눔명조" w:hAnsi="나눔명조" w:cs="나눔명조"/>
-        </w:rPr>
-        <w:t xml:space="preserve">A: </w:t>
-      </w:r>
-      <w:r>
-        <w:rPr>
-          <w:rFonts w:ascii="나눔명조" w:eastAsia="나눔명조" w:hAnsi="나눔명조" w:cs="나눔명조" w:hint="eastAsia"/>
-        </w:rPr>
-        <w:t xml:space="preserve">서로에게 시너지 효과가 가득한 프로그래머들과 디자이너들에게 </w:t>
-      </w:r>
-      <w:r>
-        <w:rPr>
-          <w:rFonts w:ascii="나눔명조" w:eastAsia="나눔명조" w:hAnsi="나눔명조" w:cs="나눔명조"/>
-        </w:rPr>
-        <w:t>네트워킹을 형성하는 것이 설립취지이며, 그 속에서 생산적인 모임을 지향합니다</w:t>
-      </w:r>
-      <w:r>
-        <w:rPr>
-          <w:rFonts w:ascii="나눔명조" w:eastAsia="나눔명조" w:hAnsi="나눔명조" w:cs="나눔명조"/>
-        </w:rPr>
-        <w:t xml:space="preserve">. </w:t>
-      </w:r>
-      <w:r>
-        <w:rPr>
-          <w:rFonts w:ascii="나눔명조" w:eastAsia="나눔명조" w:hAnsi="나눔명조" w:cs="나눔명조" w:hint="eastAsia"/>
-        </w:rPr>
-        <w:t>프로그래밍 세미나 및 디자인 세미나가 진행되고,</w:t>
-      </w:r>
-      <w:r>
-        <w:rPr>
-          <w:rFonts w:ascii="나눔명조" w:eastAsia="나눔명조" w:hAnsi="나눔명조" w:cs="나눔명조"/>
-        </w:rPr>
-        <w:t xml:space="preserve"> </w:t>
-      </w:r>
-      <w:r>
-        <w:rPr>
-          <w:rFonts w:ascii="나눔명조" w:eastAsia="나눔명조" w:hAnsi="나눔명조" w:cs="나눔명조" w:hint="eastAsia"/>
-        </w:rPr>
-        <w:t>관련하여 프로젝트를 진행합니다.</w:t>
-      </w:r>
-      <w:r>
-        <w:rPr>
-          <w:rFonts w:ascii="나눔명조" w:eastAsia="나눔명조" w:hAnsi="나눔명조" w:cs="나눔명조"/>
-        </w:rPr>
-        <w:t xml:space="preserve"> </w:t>
-      </w:r>
-      <w:r>
-        <w:rPr>
-          <w:rFonts w:ascii="나눔명조" w:eastAsia="나눔명조" w:hAnsi="나눔명조" w:cs="나눔명조" w:hint="eastAsia"/>
-        </w:rPr>
-        <w:t>청담 또는 신촌에서 격주 토요일에 정기 세션을 진행하고 있습니다.</w:t>
-      </w:r>
-    </w:p>
-    <w:p>
-      <w:pPr>
-        <w:rPr>
-          <w:rFonts w:ascii="나눔명조" w:eastAsia="나눔명조" w:hAnsi="나눔명조" w:cs="나눔명조"/>
-        </w:rPr>
-      </w:pPr>
-    </w:p>
-    <w:p>
-      <w:r>
-        <w:rPr>
-          <w:rFonts w:ascii="나눔명조" w:eastAsia="나눔명조" w:hAnsi="나눔명조" w:cs="나눔명조"/>
-        </w:rPr>
-        <w:t>Q: 지식나눔및 세미나시간에서는 강의형태의 스터디가 진행되나요? 아니면 다른 어떠한 형태로 진행되나요?</w:t>
-      </w:r>
-    </w:p>
-    <w:p>
-      <w:pPr>
-        <w:rPr>
-          <w:rFonts w:ascii="나눔명조" w:eastAsia="나눔명조" w:hAnsi="나눔명조" w:cs="나눔명조"/>
-        </w:rPr>
-      </w:pPr>
-      <w:r>
-        <w:rPr>
-          <w:rFonts w:ascii="나눔명조" w:eastAsia="나눔명조" w:hAnsi="나눔명조" w:cs="나눔명조"/>
-        </w:rPr>
-        <w:t>A: 세미나는 동아리 내부 회원들간에 상호적으로</w:t>
-      </w:r>
-      <w:r>
-        <w:rPr>
-          <w:rFonts w:ascii="나눔명조" w:eastAsia="나눔명조" w:hAnsi="나눔명조" w:cs="나눔명조" w:hint="eastAsia"/>
-        </w:rPr>
-        <w:t xml:space="preserve"> 공유합니다</w:t>
-      </w:r>
-      <w:r>
-        <w:rPr>
-          <w:rFonts w:ascii="나눔명조" w:eastAsia="나눔명조" w:hAnsi="나눔명조" w:cs="나눔명조"/>
-        </w:rPr>
-        <w:t>. 가령 앱 개발에 관한 세미나가 진행된다면 그 부분에 능한 회원분들께 세미나를 맡기고 진행될 수 있습니다. 이는 동아리 회원분들의 어떤 다른 자유로운 주제여도 상관 없습니다. 수요조사 및 선발과정에서 동아리 회원분들의 성향과 수요를 파악 한 이후 진행</w:t>
-      </w:r>
-      <w:r>
-        <w:rPr>
-          <w:rFonts w:ascii="나눔명조" w:eastAsia="나눔명조" w:hAnsi="나눔명조" w:cs="나눔명조" w:hint="eastAsia"/>
-        </w:rPr>
-        <w:t>되고 있습니다</w:t>
-      </w:r>
-      <w:r>
-        <w:rPr>
-          <w:rFonts w:ascii="나눔명조" w:eastAsia="나눔명조" w:hAnsi="나눔명조" w:cs="나눔명조"/>
-        </w:rPr>
-        <w:t>.</w:t>
-      </w:r>
-    </w:p>
-    <w:p>
-      <w:r>
-        <w:rPr>
-          <w:rFonts w:ascii="나눔명조" w:eastAsia="나눔명조" w:hAnsi="나눔명조" w:cs="나눔명조"/>
-        </w:rPr>
-        <w:t xml:space="preserve">전체 세미나와 별도로 소규모 스터디 등을 기획하여 동아리 구성원 간에 지식 나눔을 격려합니다. </w:t>
-      </w:r>
-      <w:r>
-        <w:rPr>
-          <w:rFonts w:ascii="나눔명조" w:eastAsia="나눔명조" w:hAnsi="나눔명조" w:cs="나눔명조" w:hint="eastAsia"/>
-        </w:rPr>
-        <w:t>세미나 및 프로젝트와 함께 진행될 수 있으며,</w:t>
-      </w:r>
-      <w:r>
-        <w:rPr>
-          <w:rFonts w:ascii="나눔명조" w:eastAsia="나눔명조" w:hAnsi="나눔명조" w:cs="나눔명조"/>
-        </w:rPr>
-        <w:t xml:space="preserve"> </w:t>
-      </w:r>
-      <w:r>
-        <w:rPr>
-          <w:rFonts w:ascii="나눔명조" w:eastAsia="나눔명조" w:hAnsi="나눔명조" w:cs="나눔명조" w:hint="eastAsia"/>
-        </w:rPr>
-        <w:t>자유의사를 따릅니다.</w:t>
-      </w:r>
-      <w:r>
-        <w:rPr>
-          <w:rFonts w:ascii="나눔명조" w:eastAsia="나눔명조" w:hAnsi="나눔명조" w:cs="나눔명조"/>
-        </w:rPr>
-        <w:t xml:space="preserve"> </w:t>
-      </w:r>
-      <w:r>
-        <w:rPr>
-          <w:rFonts w:ascii="나눔명조" w:eastAsia="나눔명조" w:hAnsi="나눔명조" w:cs="나눔명조" w:hint="eastAsia"/>
-        </w:rPr>
-        <w:t>향후 스타트업 등 비즈니스 네트워킹 역시 권장합니다.</w:t>
-      </w:r>
-      <w:r>
-        <w:br/>
-      </w:r>
-      <w:r>
-        <w:rPr>
-          <w:rFonts w:ascii="나눔명조" w:eastAsia="나눔명조" w:hAnsi="나눔명조" w:cs="나눔명조"/>
-        </w:rPr>
-        <w:t xml:space="preserve"> </w:t>
-      </w:r>
-      <w:r>
-        <w:br/>
-      </w:r>
-      <w:r>
-        <w:rPr>
-          <w:rFonts w:ascii="나눔명조" w:eastAsia="나눔명조" w:hAnsi="나눔명조" w:cs="나눔명조"/>
-        </w:rPr>
-        <w:t>이러한 과정에서 디자이너 분들과 프로그래머 분들의 시너지가 높을 것이라 판단됩니다.</w:t>
-      </w:r>
-    </w:p>
-    <w:p/>
     <w:sectPr>
       <w:footerReference w:type="default" r:id="rId10"/>
       <w:pgSz w:w="11906" w:h="16838"/>
@@ -3874,6 +4131,7 @@
                             </w:rPr>
                             <w:t xml:space="preserve"> </w:t>
                           </w:r>
+                          <w:proofErr w:type="spellStart"/>
                           <w:r>
                             <w:rPr>
                               <w:rFonts w:ascii="나눔고딕" w:eastAsia="나눔고딕" w:hAnsi="Times New Roman" w:cs="나눔고딕" w:hint="eastAsia"/>
@@ -3885,6 +4143,7 @@
                             </w:rPr>
                             <w:t>나눔글꼴로</w:t>
                           </w:r>
+                          <w:proofErr w:type="spellEnd"/>
                           <w:r>
                             <w:rPr>
                               <w:rFonts w:ascii="나눔고딕" w:eastAsia="나눔고딕" w:hAnsi="Times New Roman" w:cs="나눔고딕" w:hint="eastAsia"/>
@@ -6382,7 +6641,7 @@
 </file>
 
 <file path=customXml/itemProps1.xml><?xml version="1.0" encoding="utf-8"?>
-<ds:datastoreItem xmlns:ds="http://schemas.openxmlformats.org/officeDocument/2006/customXml" ds:itemID="{C69D737E-1BF7-4716-961A-348785C5ADF5}">
+<ds:datastoreItem xmlns:ds="http://schemas.openxmlformats.org/officeDocument/2006/customXml" ds:itemID="{4AAFF795-4D4E-4F90-B19E-46AC22626D49}">
   <ds:schemaRefs>
     <ds:schemaRef ds:uri="http://schemas.openxmlformats.org/officeDocument/2006/bibliography"/>
   </ds:schemaRefs>

</xml_diff>